<commit_message>
corrected a link for tomcat plugin
</commit_message>
<xml_diff>
--- a/30 Implementation/Development Guide.docx
+++ b/30 Implementation/Development Guide.docx
@@ -6,7 +6,6 @@
       <w:pPr>
         <w:jc w:val="center"/>
         <w:rPr>
-          <w:rFonts w:hint="eastAsia"/>
           <w:sz w:val="32"/>
           <w:szCs w:val="32"/>
         </w:rPr>
@@ -16,7 +15,6 @@
       <w:pPr>
         <w:jc w:val="center"/>
         <w:rPr>
-          <w:rFonts w:hint="eastAsia"/>
           <w:sz w:val="32"/>
           <w:szCs w:val="32"/>
         </w:rPr>
@@ -30,8 +28,6 @@
           <w:szCs w:val="32"/>
         </w:rPr>
       </w:pPr>
-      <w:bookmarkStart w:id="0" w:name="_GoBack"/>
-      <w:bookmarkEnd w:id="0"/>
       <w:r>
         <w:rPr>
           <w:rFonts w:hint="eastAsia"/>
@@ -44,33 +40,21 @@
     <w:p>
       <w:pPr>
         <w:jc w:val="left"/>
-        <w:rPr>
-          <w:rFonts w:hint="eastAsia"/>
-        </w:rPr>
       </w:pPr>
     </w:p>
     <w:p>
       <w:pPr>
         <w:jc w:val="left"/>
-        <w:rPr>
-          <w:rFonts w:hint="eastAsia"/>
-        </w:rPr>
       </w:pPr>
     </w:p>
     <w:p>
       <w:pPr>
         <w:jc w:val="left"/>
-        <w:rPr>
-          <w:rFonts w:hint="eastAsia"/>
-        </w:rPr>
       </w:pPr>
     </w:p>
     <w:p>
       <w:pPr>
         <w:jc w:val="left"/>
-        <w:rPr>
-          <w:rFonts w:hint="eastAsia"/>
-        </w:rPr>
       </w:pPr>
     </w:p>
     <w:p>
@@ -87,8 +71,18 @@
           <w:sz w:val="32"/>
           <w:szCs w:val="32"/>
         </w:rPr>
-        <w:t>1. Install Softwares</w:t>
-      </w:r>
+        <w:t xml:space="preserve">1. Install </w:t>
+      </w:r>
+      <w:proofErr w:type="spellStart"/>
+      <w:r>
+        <w:rPr>
+          <w:rFonts w:hint="eastAsia"/>
+          <w:sz w:val="32"/>
+          <w:szCs w:val="32"/>
+        </w:rPr>
+        <w:t>Softwares</w:t>
+      </w:r>
+      <w:proofErr w:type="spellEnd"/>
     </w:p>
     <w:p>
       <w:pPr>
@@ -155,11 +149,19 @@
         <w:pStyle w:val="a4"/>
         <w:ind w:left="360" w:firstLineChars="0" w:firstLine="0"/>
       </w:pPr>
-      <w:r>
-        <w:rPr>
-          <w:rFonts w:hint="eastAsia"/>
-        </w:rPr>
-        <w:t>for JDK</w:t>
+      <w:proofErr w:type="gramStart"/>
+      <w:r>
+        <w:rPr>
+          <w:rFonts w:hint="eastAsia"/>
+        </w:rPr>
+        <w:t>for</w:t>
+      </w:r>
+      <w:proofErr w:type="gramEnd"/>
+      <w:r>
+        <w:rPr>
+          <w:rFonts w:hint="eastAsia"/>
+        </w:rPr>
+        <w:t xml:space="preserve"> JDK</w:t>
       </w:r>
       <w:r>
         <w:rPr>
@@ -254,7 +256,21 @@
         <w:rPr>
           <w:rFonts w:hint="eastAsia"/>
         </w:rPr>
-        <w:t>t need NetBeans), and then please select the Windows installer (I think yours are 64 Bit</w:t>
+        <w:t xml:space="preserve">t need </w:t>
+      </w:r>
+      <w:proofErr w:type="spellStart"/>
+      <w:r>
+        <w:rPr>
+          <w:rFonts w:hint="eastAsia"/>
+        </w:rPr>
+        <w:t>NetBeans</w:t>
+      </w:r>
+      <w:proofErr w:type="spellEnd"/>
+      <w:r>
+        <w:rPr>
+          <w:rFonts w:hint="eastAsia"/>
+        </w:rPr>
+        <w:t>), and then please select the Windows installer (I think yours are 64 Bit</w:t>
       </w:r>
       <w:r>
         <w:t>):</w:t>
@@ -327,9 +343,6 @@
         <w:pStyle w:val="a4"/>
         <w:ind w:left="360" w:firstLineChars="0" w:firstLine="0"/>
         <w:jc w:val="left"/>
-        <w:rPr>
-          <w:rFonts w:hint="eastAsia"/>
-        </w:rPr>
       </w:pPr>
       <w:r>
         <w:rPr>
@@ -875,7 +888,21 @@
         <w:rPr>
           <w:rFonts w:hint="eastAsia"/>
         </w:rPr>
-        <w:t xml:space="preserve">t wanna register that, please </w:t>
+        <w:t xml:space="preserve">t </w:t>
+      </w:r>
+      <w:proofErr w:type="spellStart"/>
+      <w:r>
+        <w:rPr>
+          <w:rFonts w:hint="eastAsia"/>
+        </w:rPr>
+        <w:t>wanna</w:t>
+      </w:r>
+      <w:proofErr w:type="spellEnd"/>
+      <w:r>
+        <w:rPr>
+          <w:rFonts w:hint="eastAsia"/>
+        </w:rPr>
+        <w:t xml:space="preserve"> register that, please </w:t>
       </w:r>
       <w:r>
         <w:t>Google</w:t>
@@ -900,9 +927,6 @@
       <w:pPr>
         <w:pStyle w:val="a4"/>
         <w:ind w:left="420" w:firstLineChars="0"/>
-        <w:rPr>
-          <w:rFonts w:hint="eastAsia"/>
-        </w:rPr>
       </w:pPr>
       <w:r>
         <w:t>However,</w:t>
@@ -927,9 +951,6 @@
       <w:pPr>
         <w:pStyle w:val="a4"/>
         <w:ind w:left="420" w:firstLineChars="0"/>
-        <w:rPr>
-          <w:rFonts w:hint="eastAsia"/>
-        </w:rPr>
       </w:pPr>
     </w:p>
     <w:p>
@@ -1064,11 +1085,19 @@
         <w:ind w:left="360" w:firstLineChars="0" w:firstLine="0"/>
         <w:jc w:val="left"/>
       </w:pPr>
-      <w:r>
-        <w:rPr>
-          <w:rFonts w:hint="eastAsia"/>
-        </w:rPr>
-        <w:t xml:space="preserve">Then please just unzip the compressed file (to a comfortable </w:t>
+      <w:proofErr w:type="gramStart"/>
+      <w:r>
+        <w:rPr>
+          <w:rFonts w:hint="eastAsia"/>
+        </w:rPr>
+        <w:t>Then please just unzip the compressed file</w:t>
+      </w:r>
+      <w:proofErr w:type="gramEnd"/>
+      <w:r>
+        <w:rPr>
+          <w:rFonts w:hint="eastAsia"/>
+        </w:rPr>
+        <w:t xml:space="preserve"> (to a comfortable </w:t>
       </w:r>
       <w:r>
         <w:t>place)</w:t>
@@ -1077,8 +1106,24 @@
         <w:rPr>
           <w:rFonts w:hint="eastAsia"/>
         </w:rPr>
-        <w:t>, this is also called Eclipse_Home</w:t>
-      </w:r>
+        <w:t xml:space="preserve">, </w:t>
+      </w:r>
+      <w:proofErr w:type="gramStart"/>
+      <w:r>
+        <w:rPr>
+          <w:rFonts w:hint="eastAsia"/>
+        </w:rPr>
+        <w:t xml:space="preserve">this is also called </w:t>
+      </w:r>
+      <w:proofErr w:type="spellStart"/>
+      <w:r>
+        <w:rPr>
+          <w:rFonts w:hint="eastAsia"/>
+        </w:rPr>
+        <w:t>Eclipse_Home</w:t>
+      </w:r>
+      <w:proofErr w:type="spellEnd"/>
+      <w:proofErr w:type="gramEnd"/>
       <w:r>
         <w:rPr>
           <w:rFonts w:hint="eastAsia"/>
@@ -1091,9 +1136,6 @@
         <w:pStyle w:val="a4"/>
         <w:ind w:left="360" w:firstLineChars="0" w:firstLine="0"/>
         <w:jc w:val="left"/>
-        <w:rPr>
-          <w:rFonts w:hint="eastAsia"/>
-        </w:rPr>
       </w:pPr>
     </w:p>
     <w:p>
@@ -1105,16 +1147,15 @@
         </w:numPr>
         <w:ind w:firstLineChars="0"/>
         <w:jc w:val="left"/>
-        <w:rPr>
-          <w:rFonts w:hint="eastAsia"/>
-        </w:rPr>
-      </w:pPr>
+      </w:pPr>
+      <w:proofErr w:type="spellStart"/>
       <w:r>
         <w:rPr>
           <w:rFonts w:hint="eastAsia"/>
         </w:rPr>
         <w:t>EGit</w:t>
       </w:r>
+      <w:proofErr w:type="spellEnd"/>
     </w:p>
     <w:p>
       <w:pPr>
@@ -1135,7 +1176,21 @@
         <w:rPr>
           <w:rFonts w:hint="eastAsia"/>
         </w:rPr>
-        <w:t xml:space="preserve"> folder, and install Github plugin by add new software sites:</w:t>
+        <w:t xml:space="preserve"> folder, and install </w:t>
+      </w:r>
+      <w:proofErr w:type="spellStart"/>
+      <w:r>
+        <w:rPr>
+          <w:rFonts w:hint="eastAsia"/>
+        </w:rPr>
+        <w:t>Github</w:t>
+      </w:r>
+      <w:proofErr w:type="spellEnd"/>
+      <w:r>
+        <w:rPr>
+          <w:rFonts w:hint="eastAsia"/>
+        </w:rPr>
+        <w:t xml:space="preserve"> plugin by add new software sites:</w:t>
       </w:r>
     </w:p>
     <w:p>
@@ -1144,11 +1199,19 @@
         <w:ind w:left="360" w:firstLineChars="0" w:firstLine="0"/>
         <w:jc w:val="left"/>
       </w:pPr>
-      <w:r>
-        <w:rPr>
-          <w:rFonts w:hint="eastAsia"/>
-        </w:rPr>
-        <w:t xml:space="preserve">EGit: </w:t>
+      <w:proofErr w:type="spellStart"/>
+      <w:r>
+        <w:rPr>
+          <w:rFonts w:hint="eastAsia"/>
+        </w:rPr>
+        <w:t>EGit</w:t>
+      </w:r>
+      <w:proofErr w:type="spellEnd"/>
+      <w:r>
+        <w:rPr>
+          <w:rFonts w:hint="eastAsia"/>
+        </w:rPr>
+        <w:t xml:space="preserve">: </w:t>
       </w:r>
       <w:hyperlink r:id="rId17" w:history="1">
         <w:r>
@@ -1175,9 +1238,6 @@
     <w:p>
       <w:pPr>
         <w:jc w:val="center"/>
-        <w:rPr>
-          <w:rFonts w:hint="eastAsia"/>
-        </w:rPr>
       </w:pPr>
       <w:r>
         <w:rPr>
@@ -1244,15 +1304,20 @@
         </w:numPr>
         <w:ind w:firstLineChars="0"/>
         <w:jc w:val="left"/>
-        <w:rPr>
-          <w:rFonts w:hint="eastAsia"/>
-        </w:rPr>
-      </w:pPr>
-      <w:r>
-        <w:rPr>
-          <w:rFonts w:hint="eastAsia"/>
-        </w:rPr>
-        <w:t>Sysdeo Tomcat Plugin</w:t>
+      </w:pPr>
+      <w:proofErr w:type="spellStart"/>
+      <w:r>
+        <w:rPr>
+          <w:rFonts w:hint="eastAsia"/>
+        </w:rPr>
+        <w:t>Sysdeo</w:t>
+      </w:r>
+      <w:proofErr w:type="spellEnd"/>
+      <w:r>
+        <w:rPr>
+          <w:rFonts w:hint="eastAsia"/>
+        </w:rPr>
+        <w:t xml:space="preserve"> Tomcat Plugin</w:t>
       </w:r>
     </w:p>
     <w:p>
@@ -1260,10 +1325,8 @@
         <w:pStyle w:val="a4"/>
         <w:ind w:left="720" w:firstLineChars="0" w:firstLine="0"/>
         <w:jc w:val="left"/>
-        <w:rPr>
-          <w:rFonts w:hint="eastAsia"/>
-        </w:rPr>
-      </w:pPr>
+      </w:pPr>
+      <w:proofErr w:type="gramStart"/>
       <w:r>
         <w:rPr>
           <w:rFonts w:hint="eastAsia"/>
@@ -1277,7 +1340,14 @@
         <w:rPr>
           <w:rFonts w:hint="eastAsia"/>
         </w:rPr>
-        <w:t xml:space="preserve">ve uploaded the </w:t>
+        <w:t>ve</w:t>
+      </w:r>
+      <w:proofErr w:type="gramEnd"/>
+      <w:r>
+        <w:rPr>
+          <w:rFonts w:hint="eastAsia"/>
+        </w:rPr>
+        <w:t xml:space="preserve"> uploaded the </w:t>
       </w:r>
       <w:r>
         <w:t>tomcatPluginV33</w:t>
@@ -1286,13 +1356,29 @@
         <w:rPr>
           <w:rFonts w:hint="eastAsia"/>
         </w:rPr>
-        <w:t>.zip file to our GitHub, please download it from :</w:t>
-      </w:r>
-    </w:p>
-    <w:p>
-      <w:pPr>
-        <w:pStyle w:val="a4"/>
-        <w:ind w:left="720" w:firstLineChars="0" w:firstLine="0"/>
+        <w:t xml:space="preserve">.zip file to our </w:t>
+      </w:r>
+      <w:proofErr w:type="spellStart"/>
+      <w:r>
+        <w:rPr>
+          <w:rFonts w:hint="eastAsia"/>
+        </w:rPr>
+        <w:t>GitHub</w:t>
+      </w:r>
+      <w:proofErr w:type="spellEnd"/>
+      <w:r>
+        <w:rPr>
+          <w:rFonts w:hint="eastAsia"/>
+        </w:rPr>
+        <w:t xml:space="preserve">, please download it </w:t>
+      </w:r>
+      <w:r>
+        <w:t>from:</w:t>
+      </w:r>
+    </w:p>
+    <w:p>
+      <w:pPr>
+        <w:ind w:left="360" w:firstLine="420"/>
         <w:jc w:val="left"/>
         <w:rPr>
           <w:rFonts w:hint="eastAsia"/>
@@ -1302,11 +1388,30 @@
         <w:r>
           <w:rPr>
             <w:rStyle w:val="a3"/>
-            <w:rFonts w:hint="eastAsia"/>
           </w:rPr>
-          <w:t>http://aaaaaa</w:t>
+          <w:t>https://github.com/ZhengZeng/CAS757_Project/tree/master/30%20Implementation/Packa</w:t>
+        </w:r>
+        <w:bookmarkStart w:id="0" w:name="_GoBack"/>
+        <w:bookmarkEnd w:id="0"/>
+        <w:r>
+          <w:rPr>
+            <w:rStyle w:val="a3"/>
+          </w:rPr>
+          <w:t>g</w:t>
+        </w:r>
+        <w:r>
+          <w:rPr>
+            <w:rStyle w:val="a3"/>
+          </w:rPr>
+          <w:t>es</w:t>
         </w:r>
       </w:hyperlink>
+      <w:r>
+        <w:rPr>
+          <w:rFonts w:hint="eastAsia"/>
+        </w:rPr>
+        <w:t xml:space="preserve"> </w:t>
+      </w:r>
     </w:p>
     <w:p>
       <w:pPr>
@@ -1326,7 +1431,35 @@
         <w:rPr>
           <w:rFonts w:hint="eastAsia"/>
         </w:rPr>
-        <w:t xml:space="preserve">. Copy this folder to you Eclipse_Home/dropins, i.e. the folder where you </w:t>
+        <w:t xml:space="preserve">. Copy this folder to you </w:t>
+      </w:r>
+      <w:proofErr w:type="spellStart"/>
+      <w:r>
+        <w:rPr>
+          <w:rFonts w:hint="eastAsia"/>
+        </w:rPr>
+        <w:t>Eclipse_Home</w:t>
+      </w:r>
+      <w:proofErr w:type="spellEnd"/>
+      <w:r>
+        <w:rPr>
+          <w:rFonts w:hint="eastAsia"/>
+        </w:rPr>
+        <w:t>/</w:t>
+      </w:r>
+      <w:proofErr w:type="spellStart"/>
+      <w:r>
+        <w:rPr>
+          <w:rFonts w:hint="eastAsia"/>
+        </w:rPr>
+        <w:t>dropins</w:t>
+      </w:r>
+      <w:proofErr w:type="spellEnd"/>
+      <w:r>
+        <w:rPr>
+          <w:rFonts w:hint="eastAsia"/>
+        </w:rPr>
+        <w:t xml:space="preserve">, i.e. the folder where you </w:t>
       </w:r>
       <w:r>
         <w:t>“</w:t>
@@ -1346,17 +1479,19 @@
         </w:rPr>
         <w:t xml:space="preserve"> put your eclipse. For example, my eclipse </w:t>
       </w:r>
-      <w:r>
-        <w:t>is placed at: c:\eclipse, then I copy this folder to c:\eclipse\dropins, like below:</w:t>
+      <w:proofErr w:type="gramStart"/>
+      <w:r>
+        <w:t>is placed</w:t>
+      </w:r>
+      <w:proofErr w:type="gramEnd"/>
+      <w:r>
+        <w:t xml:space="preserve"> at: c:\eclipse, then I copy this folder to c:\eclipse\dropins, like below:</w:t>
       </w:r>
     </w:p>
     <w:p>
       <w:pPr>
         <w:ind w:left="360" w:firstLine="420"/>
         <w:jc w:val="center"/>
-        <w:rPr>
-          <w:rFonts w:hint="eastAsia"/>
-        </w:rPr>
       </w:pPr>
       <w:r>
         <w:rPr>
@@ -1418,24 +1553,32 @@
       <w:pPr>
         <w:ind w:left="360" w:firstLine="420"/>
         <w:jc w:val="left"/>
-        <w:rPr>
-          <w:rFonts w:hint="eastAsia"/>
-        </w:rPr>
-      </w:pPr>
-      <w:r>
-        <w:rPr>
-          <w:rFonts w:hint="eastAsia"/>
-        </w:rPr>
-        <w:t>Restart your Eclipse, you will see Tomcat icons on the tool bar:</w:t>
+      </w:pPr>
+      <w:r>
+        <w:rPr>
+          <w:rFonts w:hint="eastAsia"/>
+        </w:rPr>
+        <w:t xml:space="preserve">Restart your </w:t>
+      </w:r>
+      <w:proofErr w:type="gramStart"/>
+      <w:r>
+        <w:rPr>
+          <w:rFonts w:hint="eastAsia"/>
+        </w:rPr>
+        <w:t>Eclipse,</w:t>
+      </w:r>
+      <w:proofErr w:type="gramEnd"/>
+      <w:r>
+        <w:rPr>
+          <w:rFonts w:hint="eastAsia"/>
+        </w:rPr>
+        <w:t xml:space="preserve"> you will see Tomcat icons on the tool bar:</w:t>
       </w:r>
     </w:p>
     <w:p>
       <w:pPr>
         <w:ind w:left="360" w:firstLine="420"/>
         <w:jc w:val="center"/>
-        <w:rPr>
-          <w:rFonts w:hint="eastAsia"/>
-        </w:rPr>
       </w:pPr>
       <w:r>
         <w:rPr>
@@ -1497,9 +1640,6 @@
       <w:pPr>
         <w:ind w:left="360" w:firstLine="420"/>
         <w:jc w:val="left"/>
-        <w:rPr>
-          <w:rFonts w:hint="eastAsia"/>
-        </w:rPr>
       </w:pPr>
       <w:r>
         <w:rPr>
@@ -1542,11 +1682,19 @@
         </w:numPr>
         <w:ind w:firstLineChars="0"/>
       </w:pPr>
-      <w:r>
-        <w:rPr>
-          <w:rFonts w:hint="eastAsia"/>
-        </w:rPr>
-        <w:t>Github Client</w:t>
+      <w:proofErr w:type="spellStart"/>
+      <w:r>
+        <w:rPr>
+          <w:rFonts w:hint="eastAsia"/>
+        </w:rPr>
+        <w:t>Github</w:t>
+      </w:r>
+      <w:proofErr w:type="spellEnd"/>
+      <w:r>
+        <w:rPr>
+          <w:rFonts w:hint="eastAsia"/>
+        </w:rPr>
+        <w:t xml:space="preserve"> Client</w:t>
       </w:r>
       <w:r>
         <w:rPr>
@@ -1575,7 +1723,21 @@
         <w:rPr>
           <w:rFonts w:hint="eastAsia"/>
         </w:rPr>
-        <w:t xml:space="preserve"> to download Github win client</w:t>
+        <w:t xml:space="preserve"> to download </w:t>
+      </w:r>
+      <w:proofErr w:type="spellStart"/>
+      <w:r>
+        <w:rPr>
+          <w:rFonts w:hint="eastAsia"/>
+        </w:rPr>
+        <w:t>Github</w:t>
+      </w:r>
+      <w:proofErr w:type="spellEnd"/>
+      <w:r>
+        <w:rPr>
+          <w:rFonts w:hint="eastAsia"/>
+        </w:rPr>
+        <w:t xml:space="preserve"> win client</w:t>
       </w:r>
     </w:p>
     <w:p>
@@ -2331,6 +2493,18 @@
       <w:szCs w:val="18"/>
     </w:rPr>
   </w:style>
+  <w:style w:type="character" w:styleId="FollowedHyperlink">
+    <w:name w:val="FollowedHyperlink"/>
+    <w:basedOn w:val="a0"/>
+    <w:uiPriority w:val="99"/>
+    <w:semiHidden/>
+    <w:unhideWhenUsed/>
+    <w:rsid w:val="003A0BD6"/>
+    <w:rPr>
+      <w:color w:val="800080" w:themeColor="followedHyperlink"/>
+      <w:u w:val="single"/>
+    </w:rPr>
+  </w:style>
 </w:styles>
 </file>
 
@@ -2568,6 +2742,18 @@
       <w:rFonts w:ascii="Lucida Grande" w:hAnsi="Lucida Grande" w:cs="Lucida Grande"/>
       <w:sz w:val="18"/>
       <w:szCs w:val="18"/>
+    </w:rPr>
+  </w:style>
+  <w:style w:type="character" w:styleId="FollowedHyperlink">
+    <w:name w:val="FollowedHyperlink"/>
+    <w:basedOn w:val="a0"/>
+    <w:uiPriority w:val="99"/>
+    <w:semiHidden/>
+    <w:unhideWhenUsed/>
+    <w:rsid w:val="003A0BD6"/>
+    <w:rPr>
+      <w:color w:val="800080" w:themeColor="followedHyperlink"/>
+      <w:u w:val="single"/>
     </w:rPr>
   </w:style>
 </w:styles>

</xml_diff>